<commit_message>
More dots, detection limit
</commit_message>
<xml_diff>
--- a/Project_IMAU/ERP_IMAU_Has.docx
+++ b/Project_IMAU/ERP_IMAU_Has.docx
@@ -233,13 +233,13 @@
         <w:rPr>
           <w:lang w:val="en-US"/>
         </w:rPr>
-        <w:t>t of detector. So we may not do few mm of sample as concentration would be too low.</w:t>
-      </w:r>
-      <w:r>
-        <w:rPr>
-          <w:lang w:val="en-US"/>
-        </w:rPr>
-        <w:t>.</w:t>
+        <w:t>t of detector. So we may not do few mm of sample as concentration would be too low</w:t>
+      </w:r>
+      <w:r>
+        <w:rPr>
+          <w:lang w:val="en-US"/>
+        </w:rPr>
+        <w:t>…</w:t>
       </w:r>
     </w:p>
     <w:p>

</xml_diff>

<commit_message>
Added text for journal with loose sources
</commit_message>
<xml_diff>
--- a/Project_IMAU/ERP_IMAU_Has.docx
+++ b/Project_IMAU/ERP_IMAU_Has.docx
@@ -221,25 +221,91 @@
         <w:rPr>
           <w:lang w:val="en-US"/>
         </w:rPr>
-        <w:t>Detection</w:t>
-      </w:r>
-      <w:r>
-        <w:rPr>
-          <w:lang w:val="en-US"/>
-        </w:rPr>
-        <w:t xml:space="preserve"> limi</w:t>
-      </w:r>
-      <w:r>
-        <w:rPr>
-          <w:lang w:val="en-US"/>
-        </w:rPr>
-        <w:t>t of detector. So we may not do few mm of sample as concentration would be too low</w:t>
-      </w:r>
-      <w:r>
-        <w:rPr>
-          <w:lang w:val="en-US"/>
-        </w:rPr>
-        <w:t>…</w:t>
+        <w:t xml:space="preserve">It was found that microplastic concentration is not a valid approximation for nanoplastic concentration. Microplastics arrive at the sea floor with different mechanisms and </w:t>
+      </w:r>
+      <w:r>
+        <w:rPr>
+          <w:lang w:val="en-US"/>
+        </w:rPr>
+        <w:t xml:space="preserve">therefore do not have an exact </w:t>
+      </w:r>
+      <w:r>
+        <w:rPr>
+          <w:lang w:val="en-US"/>
+        </w:rPr>
+        <w:t>relat</w:t>
+      </w:r>
+      <w:r>
+        <w:rPr>
+          <w:lang w:val="en-US"/>
+        </w:rPr>
+        <w:t>ion to nanoplastics</w:t>
+      </w:r>
+      <w:r>
+        <w:rPr>
+          <w:lang w:val="en-US"/>
+        </w:rPr>
+        <w:t>.</w:t>
+      </w:r>
+      <w:r>
+        <w:rPr>
+          <w:lang w:val="en-US"/>
+        </w:rPr>
+        <w:t xml:space="preserve"> </w:t>
+      </w:r>
+      <w:r>
+        <w:rPr>
+          <w:lang w:val="en-US"/>
+        </w:rPr>
+        <w:t xml:space="preserve">Microplastics behave like particles and are capable of sinking. </w:t>
+      </w:r>
+      <w:r>
+        <w:rPr>
+          <w:lang w:val="en-US"/>
+        </w:rPr>
+        <w:t>Nanoplastics</w:t>
+      </w:r>
+      <w:r>
+        <w:rPr>
+          <w:lang w:val="en-US"/>
+        </w:rPr>
+        <w:t xml:space="preserve"> behave like colloids and</w:t>
+      </w:r>
+      <w:r>
+        <w:rPr>
+          <w:lang w:val="en-US"/>
+        </w:rPr>
+        <w:t xml:space="preserve"> </w:t>
+      </w:r>
+      <w:r>
+        <w:rPr>
+          <w:lang w:val="en-US"/>
+        </w:rPr>
+        <w:t>do not sink quickly, unless they (self)aggregate. The aggregates are too big to pass through the less porous filters.</w:t>
+      </w:r>
+      <w:r>
+        <w:rPr>
+          <w:lang w:val="en-US"/>
+        </w:rPr>
+        <w:t xml:space="preserve"> This can lead to significant loss of nanoplastics in the sample.</w:t>
+      </w:r>
+      <w:r>
+        <w:rPr>
+          <w:lang w:val="en-US"/>
+        </w:rPr>
+        <w:t xml:space="preserve"> The</w:t>
+      </w:r>
+      <w:r>
+        <w:rPr>
+          <w:lang w:val="en-US"/>
+        </w:rPr>
+        <w:t xml:space="preserve"> aggregates</w:t>
+      </w:r>
+      <w:r>
+        <w:rPr>
+          <w:lang w:val="en-US"/>
+        </w:rPr>
+        <w:t xml:space="preserve"> can be destroyed using sonication. </w:t>
       </w:r>
     </w:p>
     <w:p>
@@ -440,6 +506,74 @@
         <w:rPr>
           <w:lang w:val="en-US"/>
         </w:rPr>
+        <w:t>Detritus is present on the seafloor, as it is everywhere in the ocean. Detritus is also one of the things that the nanoplastics can aggregate on. As the aggregates are dispersed</w:t>
+      </w:r>
+      <w:r>
+        <w:rPr>
+          <w:lang w:val="en-US"/>
+        </w:rPr>
+        <w:t xml:space="preserve"> using sonication</w:t>
+      </w:r>
+      <w:r>
+        <w:rPr>
+          <w:lang w:val="en-US"/>
+        </w:rPr>
+        <w:t xml:space="preserve"> and afterwards the supernatant is filtered only very low mass organic compounds should remain in solution. These typically have a low boiling point so should not be detected at the same time as the nanoplastics </w:t>
+      </w:r>
+      <w:r>
+        <w:rPr>
+          <w:lang w:val="en-US"/>
+        </w:rPr>
+        <w:t>(</w:t>
+      </w:r>
+      <w:r>
+        <w:rPr>
+          <w:lang w:val="en-US"/>
+        </w:rPr>
+        <w:t>high boiling point</w:t>
+      </w:r>
+      <w:r>
+        <w:rPr>
+          <w:lang w:val="en-US"/>
+        </w:rPr>
+        <w:t>)</w:t>
+      </w:r>
+      <w:r>
+        <w:rPr>
+          <w:lang w:val="en-US"/>
+        </w:rPr>
+        <w:t>. If they do somehow come along with the nanoplastics (if the nanoplastics aggregate to them again during the rise in temperature</w:t>
+      </w:r>
+      <w:r>
+        <w:rPr>
+          <w:lang w:val="en-US"/>
+        </w:rPr>
+        <w:t xml:space="preserve"> perhaps</w:t>
+      </w:r>
+      <w:r>
+        <w:rPr>
+          <w:lang w:val="en-US"/>
+        </w:rPr>
+        <w:t>) then their MS footprints should be sufficiently different as to not warrant any concern.</w:t>
+      </w:r>
+    </w:p>
+    <w:p>
+      <w:pPr>
+        <w:rPr>
+          <w:lang w:val="en-US"/>
+        </w:rPr>
+      </w:pPr>
+    </w:p>
+    <w:p>
+      <w:pPr>
+        <w:rPr>
+          <w:lang w:val="en-US"/>
+        </w:rPr>
+      </w:pPr>
+      <w:r>
+        <w:rPr>
+          <w:lang w:val="en-US"/>
+        </w:rPr>
         <w:t>Considering the sources I found, it seems that bioproduction of NPs at depth is real and non-negligible, but only a fraction of the concentration (though no paper has in situ results for this). Considering that mechanical, bio- and especially photodegradation at the surface in combination with a higher concentration of plastics at the surface lead to more NP production. Vertical transport of NPs should account for the majority of NP concentration in the water above the seabed. Even accounting for slow vertical transport.</w:t>
       </w:r>
     </w:p>
@@ -493,14 +627,7 @@
         <w:rPr>
           <w:lang w:val="en-US"/>
         </w:rPr>
-        <w:t xml:space="preserve">There is a lot of NP production at the surface. It has 5 things not found at greater depths. High plastic amounts, mechanical stress, UV radiation, amount of microbes and high </w:t>
-      </w:r>
-      <w:r>
-        <w:rPr>
-          <w:lang w:val="en-US"/>
-        </w:rPr>
-        <w:lastRenderedPageBreak/>
-        <w:t>temperature. Leaving the first aside, in order to get any NP production we seem to need either microbes (preferably at higher temperatures) or mechanical stress (greatly improved by UV-radiation). None of the five are readily found at the bottom of the ocean which leads me to conclude that there is little NP production at greater depths and any NP present is transported there.</w:t>
+        <w:t>There is a lot of NP production at the surface. It has 5 things not found at greater depths. High plastic amounts, mechanical stress, UV radiation, amount of microbes and high temperature. Leaving the first aside, in order to get any NP production we seem to need either microbes (preferably at higher temperatures) or mechanical stress (greatly improved by UV-radiation). None of the five are readily found at the bottom of the ocean which leads me to conclude that there is little NP production at greater depths and any NP present is transported there.</w:t>
       </w:r>
     </w:p>
     <w:p>
@@ -703,6 +830,515 @@
           <w:lang w:val="en-US"/>
         </w:rPr>
       </w:pPr>
+      <w:hyperlink r:id="rId10" w:history="1">
+        <w:r>
+          <w:rPr>
+            <w:rStyle w:val="Hyperlink"/>
+            <w:lang w:val="en-US"/>
+          </w:rPr>
+          <w:t>Quantitative analysis of MP sinking in the Southern Ocean.</w:t>
+        </w:r>
+      </w:hyperlink>
+    </w:p>
+    <w:p>
+      <w:pPr>
+        <w:rPr>
+          <w:lang w:val="en-US"/>
+        </w:rPr>
+      </w:pPr>
+    </w:p>
+    <w:p>
+      <w:pPr>
+        <w:rPr>
+          <w:lang w:val="en-US"/>
+        </w:rPr>
+      </w:pPr>
+      <w:hyperlink r:id="rId11" w:history="1">
+        <w:r>
+          <w:rPr>
+            <w:rStyle w:val="Hyperlink"/>
+            <w:lang w:val="en-US"/>
+          </w:rPr>
+          <w:t>MPs discovered in deep waters. Concentration is negatively correlated with depth. Which is incompatible with the idea that MPs only sink.</w:t>
+        </w:r>
+      </w:hyperlink>
+    </w:p>
+    <w:p>
+      <w:pPr>
+        <w:rPr>
+          <w:lang w:val="en-US"/>
+        </w:rPr>
+      </w:pPr>
+    </w:p>
+    <w:p>
+      <w:pPr>
+        <w:rPr>
+          <w:lang w:val="en-US"/>
+        </w:rPr>
+      </w:pPr>
+      <w:hyperlink r:id="rId12" w:anchor="bb0330" w:history="1">
+        <w:r>
+          <w:rPr>
+            <w:rStyle w:val="Hyperlink"/>
+            <w:lang w:val="en-US"/>
+          </w:rPr>
+          <w:t>NPs behave like colloids. Once they aggregate they behave like particles. Compares models and reviews their environmental relevancy.</w:t>
+        </w:r>
+      </w:hyperlink>
+      <w:r>
+        <w:rPr>
+          <w:lang w:val="en-US"/>
+        </w:rPr>
+        <w:t xml:space="preserve"> </w:t>
+      </w:r>
+    </w:p>
+    <w:p>
+      <w:pPr>
+        <w:rPr>
+          <w:lang w:val="en-US"/>
+        </w:rPr>
+      </w:pPr>
+      <w:r>
+        <w:rPr>
+          <w:lang w:val="en-US"/>
+        </w:rPr>
+        <w:lastRenderedPageBreak/>
+        <w:t>“</w:t>
+      </w:r>
+      <w:r>
+        <w:rPr>
+          <w:lang w:val="en-US"/>
+        </w:rPr>
+        <w:t>With decreasing size, particles transition away from motion dictated by gravitational forces (i.e., macro- to </w:t>
+      </w:r>
+      <w:hyperlink r:id="rId13" w:tooltip="Learn more about microparticle from ScienceDirect's AI-generated Topic Pages" w:history="1">
+        <w:r>
+          <w:rPr>
+            <w:rStyle w:val="Hyperlink"/>
+            <w:lang w:val="en-US"/>
+          </w:rPr>
+          <w:t>microparticle</w:t>
+        </w:r>
+      </w:hyperlink>
+      <w:r>
+        <w:rPr>
+          <w:lang w:val="en-US"/>
+        </w:rPr>
+        <w:t> behavior) and towards motion dictated by Brownian motion and </w:t>
+      </w:r>
+      <w:hyperlink r:id="rId14" w:tooltip="Learn more about intermolecular forces from ScienceDirect's AI-generated Topic Pages" w:history="1">
+        <w:r>
+          <w:rPr>
+            <w:rStyle w:val="Hyperlink"/>
+            <w:lang w:val="en-US"/>
+          </w:rPr>
+          <w:t>intermolecular forces</w:t>
+        </w:r>
+      </w:hyperlink>
+      <w:r>
+        <w:rPr>
+          <w:lang w:val="en-US"/>
+        </w:rPr>
+        <w:t> (i.e., colloidal behavior) (</w:t>
+      </w:r>
+      <w:bookmarkStart w:id="0" w:name="bbb0225"/>
+      <w:r>
+        <w:fldChar w:fldCharType="begin"/>
+      </w:r>
+      <w:r>
+        <w:rPr>
+          <w:lang w:val="en-US"/>
+        </w:rPr>
+        <w:instrText>HYPERLINK "https://www.sciencedirect.com/science/article/pii/S2452074823000046" \l "bb0225"</w:instrText>
+      </w:r>
+      <w:r>
+        <w:fldChar w:fldCharType="separate"/>
+      </w:r>
+      <w:r>
+        <w:rPr>
+          <w:rStyle w:val="Hyperlink"/>
+          <w:lang w:val="en-US"/>
+        </w:rPr>
+        <w:t>Elimelech, 1998</w:t>
+      </w:r>
+      <w:r>
+        <w:rPr>
+          <w:lang w:val="en-US"/>
+        </w:rPr>
+        <w:fldChar w:fldCharType="end"/>
+      </w:r>
+      <w:bookmarkEnd w:id="0"/>
+      <w:r>
+        <w:rPr>
+          <w:lang w:val="en-US"/>
+        </w:rPr>
+        <w:t>; </w:t>
+      </w:r>
+      <w:bookmarkStart w:id="1" w:name="bbb0330"/>
+      <w:r>
+        <w:fldChar w:fldCharType="begin"/>
+      </w:r>
+      <w:r>
+        <w:rPr>
+          <w:lang w:val="en-US"/>
+        </w:rPr>
+        <w:instrText>HYPERLINK "https://www.sciencedirect.com/science/article/pii/S2452074823000046" \l "bb0330"</w:instrText>
+      </w:r>
+      <w:r>
+        <w:fldChar w:fldCharType="separate"/>
+      </w:r>
+      <w:r>
+        <w:rPr>
+          <w:rStyle w:val="Hyperlink"/>
+          <w:lang w:val="en-US"/>
+        </w:rPr>
+        <w:t>Hiemenz and Rajagopalan, 1997</w:t>
+      </w:r>
+      <w:r>
+        <w:rPr>
+          <w:lang w:val="en-US"/>
+        </w:rPr>
+        <w:fldChar w:fldCharType="end"/>
+      </w:r>
+      <w:r>
+        <w:rPr>
+          <w:lang w:val="en-US"/>
+        </w:rPr>
+        <w:t xml:space="preserve">). The transition to Brownian motion in water occurs when carbon-based particles are smaller than </w:t>
+      </w:r>
+      <w:r>
+        <w:rPr>
+          <w:rFonts w:ascii="Cambria Math" w:hAnsi="Cambria Math" w:cs="Cambria Math"/>
+          <w:lang w:val="en-US"/>
+        </w:rPr>
+        <w:t>∼</w:t>
+      </w:r>
+      <w:r>
+        <w:rPr>
+          <w:lang w:val="en-US"/>
+        </w:rPr>
+        <w:t>1 </w:t>
+      </w:r>
+      <w:r>
+        <w:t>μ</w:t>
+      </w:r>
+      <w:r>
+        <w:rPr>
+          <w:lang w:val="en-US"/>
+        </w:rPr>
+        <w:t>m (</w:t>
+      </w:r>
+      <w:hyperlink r:id="rId15" w:anchor="bb0330" w:history="1">
+        <w:r>
+          <w:rPr>
+            <w:rStyle w:val="Hyperlink"/>
+            <w:lang w:val="en-US"/>
+          </w:rPr>
+          <w:t>Hiemenz and Rajagopalan, 1997</w:t>
+        </w:r>
+      </w:hyperlink>
+      <w:bookmarkEnd w:id="1"/>
+      <w:r>
+        <w:rPr>
+          <w:lang w:val="en-US"/>
+        </w:rPr>
+        <w:t>). Given a favorable (attractive) balance of surface interactions and </w:t>
+      </w:r>
+      <w:hyperlink r:id="rId16" w:tooltip="Learn more about hydrodynamic from ScienceDirect's AI-generated Topic Pages" w:history="1">
+        <w:r>
+          <w:rPr>
+            <w:rStyle w:val="Hyperlink"/>
+            <w:lang w:val="en-US"/>
+          </w:rPr>
+          <w:t>hydrodynamic</w:t>
+        </w:r>
+      </w:hyperlink>
+      <w:r>
+        <w:rPr>
+          <w:lang w:val="en-US"/>
+        </w:rPr>
+        <w:t> forces, nanoplastics sorb onto particles and/or molecules. The increase in dimension caused by the </w:t>
+      </w:r>
+      <w:hyperlink r:id="rId17" w:tooltip="Learn more about sorption from ScienceDirect's AI-generated Topic Pages" w:history="1">
+        <w:r>
+          <w:rPr>
+            <w:rStyle w:val="Hyperlink"/>
+            <w:lang w:val="en-US"/>
+          </w:rPr>
+          <w:t>sorption</w:t>
+        </w:r>
+      </w:hyperlink>
+      <w:r>
+        <w:rPr>
+          <w:lang w:val="en-US"/>
+        </w:rPr>
+        <w:t> of such species onto nanoplastics can cause them take on a gravity-driven motion again, the same as larger particles. Therefore, the colloidal stability of nanoplastics (i.e., their capacity to remain dispersed) is the primary determinant of their </w:t>
+      </w:r>
+      <w:hyperlink r:id="rId18" w:tooltip="Learn more about environmental fate from ScienceDirect's AI-generated Topic Pages" w:history="1">
+        <w:r>
+          <w:rPr>
+            <w:rStyle w:val="Hyperlink"/>
+            <w:lang w:val="en-US"/>
+          </w:rPr>
+          <w:t>environmental fate</w:t>
+        </w:r>
+      </w:hyperlink>
+      <w:r>
+        <w:rPr>
+          <w:lang w:val="en-US"/>
+        </w:rPr>
+        <w:t> (</w:t>
+      </w:r>
+      <w:bookmarkStart w:id="2" w:name="bbb0255"/>
+      <w:r>
+        <w:fldChar w:fldCharType="begin"/>
+      </w:r>
+      <w:r>
+        <w:rPr>
+          <w:lang w:val="en-US"/>
+        </w:rPr>
+        <w:instrText>HYPERLINK "https://www.sciencedirect.com/science/article/pii/S2452074823000046" \l "bb0255"</w:instrText>
+      </w:r>
+      <w:r>
+        <w:fldChar w:fldCharType="separate"/>
+      </w:r>
+      <w:r>
+        <w:rPr>
+          <w:rStyle w:val="Hyperlink"/>
+          <w:lang w:val="en-US"/>
+        </w:rPr>
+        <w:t>Filella, 2007</w:t>
+      </w:r>
+      <w:r>
+        <w:rPr>
+          <w:lang w:val="en-US"/>
+        </w:rPr>
+        <w:fldChar w:fldCharType="end"/>
+      </w:r>
+      <w:bookmarkEnd w:id="2"/>
+      <w:r>
+        <w:rPr>
+          <w:lang w:val="en-US"/>
+        </w:rPr>
+        <w:t>; </w:t>
+      </w:r>
+      <w:bookmarkStart w:id="3" w:name="bbb0370"/>
+      <w:r>
+        <w:fldChar w:fldCharType="begin"/>
+      </w:r>
+      <w:r>
+        <w:rPr>
+          <w:lang w:val="en-US"/>
+        </w:rPr>
+        <w:instrText>HYPERLINK "https://www.sciencedirect.com/science/article/pii/S2452074823000046" \l "bb0370"</w:instrText>
+      </w:r>
+      <w:r>
+        <w:fldChar w:fldCharType="separate"/>
+      </w:r>
+      <w:r>
+        <w:rPr>
+          <w:rStyle w:val="Hyperlink"/>
+          <w:lang w:val="en-US"/>
+        </w:rPr>
+        <w:t>IUPAC, 1997</w:t>
+      </w:r>
+      <w:r>
+        <w:rPr>
+          <w:lang w:val="en-US"/>
+        </w:rPr>
+        <w:fldChar w:fldCharType="end"/>
+      </w:r>
+      <w:bookmarkEnd w:id="3"/>
+      <w:r>
+        <w:rPr>
+          <w:lang w:val="en-US"/>
+        </w:rPr>
+        <w:t>; </w:t>
+      </w:r>
+      <w:bookmarkStart w:id="4" w:name="bbb0805"/>
+      <w:r>
+        <w:fldChar w:fldCharType="begin"/>
+      </w:r>
+      <w:r>
+        <w:rPr>
+          <w:lang w:val="en-US"/>
+        </w:rPr>
+        <w:instrText>HYPERLINK "https://www.sciencedirect.com/science/article/pii/S2452074823000046" \l "bb0805"</w:instrText>
+      </w:r>
+      <w:r>
+        <w:fldChar w:fldCharType="separate"/>
+      </w:r>
+      <w:r>
+        <w:rPr>
+          <w:rStyle w:val="Hyperlink"/>
+          <w:lang w:val="en-US"/>
+        </w:rPr>
+        <w:t>Stumm and Morgan, 1996</w:t>
+      </w:r>
+      <w:r>
+        <w:rPr>
+          <w:lang w:val="en-US"/>
+        </w:rPr>
+        <w:fldChar w:fldCharType="end"/>
+      </w:r>
+      <w:bookmarkEnd w:id="4"/>
+      <w:r>
+        <w:rPr>
+          <w:lang w:val="en-US"/>
+        </w:rPr>
+        <w:t>), and the focus of this review.</w:t>
+      </w:r>
+      <w:r>
+        <w:rPr>
+          <w:lang w:val="en-US"/>
+        </w:rPr>
+        <w:t>“</w:t>
+      </w:r>
+    </w:p>
+    <w:p>
+      <w:pPr>
+        <w:rPr>
+          <w:lang w:val="en-US"/>
+        </w:rPr>
+      </w:pPr>
+    </w:p>
+    <w:p>
+      <w:pPr>
+        <w:rPr>
+          <w:lang w:val="en-US"/>
+        </w:rPr>
+      </w:pPr>
+      <w:hyperlink r:id="rId19" w:history="1">
+        <w:r>
+          <w:rPr>
+            <w:rStyle w:val="Hyperlink"/>
+            <w:lang w:val="en-US"/>
+          </w:rPr>
+          <w:t xml:space="preserve">Using heavy stirring and sonication can break apart aggregates of nanoplastics. The paper further reviews different circumstances and their effect on aggregation and nanoplastic migration. </w:t>
+        </w:r>
+      </w:hyperlink>
+      <w:r>
+        <w:rPr>
+          <w:lang w:val="en-US"/>
+        </w:rPr>
+        <w:t xml:space="preserve"> </w:t>
+      </w:r>
+    </w:p>
+    <w:p>
+      <w:pPr>
+        <w:rPr>
+          <w:lang w:val="en-US"/>
+        </w:rPr>
+      </w:pPr>
+    </w:p>
+    <w:p>
+      <w:pPr>
+        <w:rPr>
+          <w:lang w:val="en-US"/>
+        </w:rPr>
+      </w:pPr>
+      <w:r>
+        <w:rPr>
+          <w:lang w:val="en-US"/>
+        </w:rPr>
+        <w:t xml:space="preserve">J.E. McMurray, Organic Chemistry, </w:t>
+      </w:r>
+      <w:r>
+        <w:rPr>
+          <w:lang w:val="en-US"/>
+        </w:rPr>
+        <w:t>9</w:t>
+      </w:r>
+      <w:r>
+        <w:rPr>
+          <w:vertAlign w:val="superscript"/>
+          <w:lang w:val="en-US"/>
+        </w:rPr>
+        <w:t>th</w:t>
+      </w:r>
+      <w:r>
+        <w:rPr>
+          <w:lang w:val="en-US"/>
+        </w:rPr>
+        <w:t xml:space="preserve"> Ed.</w:t>
+      </w:r>
+      <w:r>
+        <w:rPr>
+          <w:lang w:val="en-US"/>
+        </w:rPr>
+        <w:t>, p. 79.. Organic compounds increase in BP with higher molecular mass.</w:t>
+      </w:r>
+    </w:p>
+    <w:p>
+      <w:pPr>
+        <w:rPr>
+          <w:lang w:val="en-US"/>
+        </w:rPr>
+      </w:pPr>
+    </w:p>
+    <w:p>
+      <w:pPr>
+        <w:rPr>
+          <w:lang w:val="en-US"/>
+        </w:rPr>
+      </w:pPr>
+      <w:hyperlink r:id="rId20" w:history="1">
+        <w:r>
+          <w:rPr>
+            <w:rStyle w:val="Hyperlink"/>
+            <w:lang w:val="en-US"/>
+          </w:rPr>
+          <w:t>https://www.masterorganicchemistry.com/2010/10/25/3-trends-that-affect-boiling-points/</w:t>
+        </w:r>
+      </w:hyperlink>
+      <w:r>
+        <w:rPr>
+          <w:lang w:val="en-US"/>
+        </w:rPr>
+        <w:t xml:space="preserve"> </w:t>
+      </w:r>
+    </w:p>
+    <w:p>
+      <w:pPr>
+        <w:rPr>
+          <w:lang w:val="en-US"/>
+        </w:rPr>
+      </w:pPr>
+      <w:r>
+        <w:rPr>
+          <w:lang w:val="en-US"/>
+        </w:rPr>
+        <w:t>Mass is not the only thing influencing BP. Here are some more.</w:t>
+      </w:r>
+    </w:p>
+    <w:p>
+      <w:pPr>
+        <w:rPr>
+          <w:lang w:val="en-US"/>
+        </w:rPr>
+      </w:pPr>
+    </w:p>
+    <w:p>
+      <w:pPr>
+        <w:rPr>
+          <w:lang w:val="en-US"/>
+        </w:rPr>
+      </w:pPr>
+      <w:hyperlink r:id="rId21" w:history="1">
+        <w:r>
+          <w:rPr>
+            <w:rStyle w:val="Hyperlink"/>
+            <w:lang w:val="en-US"/>
+          </w:rPr>
+          <w:t>Many atmospheric VOCs have a unique pattern. Applications of PTRMS to atmospheric samples.</w:t>
+        </w:r>
+      </w:hyperlink>
+      <w:r>
+        <w:rPr>
+          <w:lang w:val="en-US"/>
+        </w:rPr>
+        <w:t xml:space="preserve"> </w:t>
+      </w:r>
     </w:p>
     <w:sectPr>
       <w:pgSz w:w="11909" w:h="16834"/>
@@ -1229,7 +1865,6 @@
   <w:style w:type="character" w:default="1" w:styleId="Standaardalinea-lettertype">
     <w:name w:val="Default Paragraph Font"/>
     <w:uiPriority w:val="1"/>
-    <w:semiHidden/>
     <w:unhideWhenUsed/>
   </w:style>
   <w:style w:type="table" w:default="1" w:styleId="Standaardtabel">
@@ -1295,6 +1930,29 @@
       <w:color w:val="666666"/>
       <w:sz w:val="30"/>
       <w:szCs w:val="30"/>
+    </w:rPr>
+  </w:style>
+  <w:style w:type="character" w:styleId="Hyperlink">
+    <w:name w:val="Hyperlink"/>
+    <w:basedOn w:val="Standaardalinea-lettertype"/>
+    <w:uiPriority w:val="99"/>
+    <w:unhideWhenUsed/>
+    <w:rsid w:val="004C0B06"/>
+    <w:rPr>
+      <w:color w:val="0000FF" w:themeColor="hyperlink"/>
+      <w:u w:val="single"/>
+    </w:rPr>
+  </w:style>
+  <w:style w:type="character" w:styleId="Onopgelostemelding">
+    <w:name w:val="Unresolved Mention"/>
+    <w:basedOn w:val="Standaardalinea-lettertype"/>
+    <w:uiPriority w:val="99"/>
+    <w:semiHidden/>
+    <w:unhideWhenUsed/>
+    <w:rsid w:val="004C0B06"/>
+    <w:rPr>
+      <w:color w:val="605E5C"/>
+      <w:shd w:val="clear" w:color="auto" w:fill="E1DFDD"/>
     </w:rPr>
   </w:style>
 </w:styles>

</xml_diff>

<commit_message>
Changed one line as a test
</commit_message>
<xml_diff>
--- a/Project_IMAU/ERP_IMAU_Has.docx
+++ b/Project_IMAU/ERP_IMAU_Has.docx
@@ -325,6 +325,26 @@
         <w:rPr>
           <w:lang w:val="en-US"/>
         </w:rPr>
+        <w:t>I would like this to work thank you very much</w:t>
+      </w:r>
+    </w:p>
+    <w:p>
+      <w:pPr>
+        <w:rPr>
+          <w:lang w:val="en-US"/>
+        </w:rPr>
+      </w:pPr>
+    </w:p>
+    <w:p>
+      <w:pPr>
+        <w:rPr>
+          <w:lang w:val="en-US"/>
+        </w:rPr>
+      </w:pPr>
+      <w:r>
+        <w:rPr>
+          <w:lang w:val="en-US"/>
+        </w:rPr>
         <w:t>4. Amounts of detritus, and whether this would contaminate the measurement</w:t>
       </w:r>
     </w:p>
@@ -542,7 +562,14 @@
         <w:rPr>
           <w:lang w:val="en-US"/>
         </w:rPr>
-        <w:t>. If they do somehow come along with the nanoplastics (if the nanoplastics aggregate to them again during the rise in temperature</w:t>
+        <w:t xml:space="preserve">. If they do somehow come along with the nanoplastics (if the nanoplastics aggregate to them again during the rise in </w:t>
+      </w:r>
+      <w:r>
+        <w:rPr>
+          <w:lang w:val="en-US"/>
+        </w:rPr>
+        <w:lastRenderedPageBreak/>
+        <w:t>temperature</w:t>
       </w:r>
       <w:r>
         <w:rPr>
@@ -902,7 +929,6 @@
         <w:rPr>
           <w:lang w:val="en-US"/>
         </w:rPr>
-        <w:lastRenderedPageBreak/>
         <w:t>“</w:t>
       </w:r>
       <w:r>
@@ -1241,13 +1267,7 @@
         <w:rPr>
           <w:lang w:val="en-US"/>
         </w:rPr>
-        <w:t xml:space="preserve">J.E. McMurray, Organic Chemistry, </w:t>
-      </w:r>
-      <w:r>
-        <w:rPr>
-          <w:lang w:val="en-US"/>
-        </w:rPr>
-        <w:t>9</w:t>
+        <w:t>J.E. McMurray, Organic Chemistry, 9</w:t>
       </w:r>
       <w:r>
         <w:rPr>
@@ -1260,13 +1280,7 @@
         <w:rPr>
           <w:lang w:val="en-US"/>
         </w:rPr>
-        <w:t xml:space="preserve"> Ed.</w:t>
-      </w:r>
-      <w:r>
-        <w:rPr>
-          <w:lang w:val="en-US"/>
-        </w:rPr>
-        <w:t>, p. 79.. Organic compounds increase in BP with higher molecular mass.</w:t>
+        <w:t xml:space="preserve"> Ed., p. 79.. Organic compounds increase in BP with higher molecular mass.</w:t>
       </w:r>
     </w:p>
     <w:p>
@@ -1865,6 +1879,7 @@
   <w:style w:type="character" w:default="1" w:styleId="Standaardalinea-lettertype">
     <w:name w:val="Default Paragraph Font"/>
     <w:uiPriority w:val="1"/>
+    <w:semiHidden/>
     <w:unhideWhenUsed/>
   </w:style>
   <w:style w:type="table" w:default="1" w:styleId="Standaardtabel">

</xml_diff>